<commit_message>
Turn in date for Report
</commit_message>
<xml_diff>
--- a/Week0/Week0Report.docx
+++ b/Week0/Week0Report.docx
@@ -20,6 +20,16 @@
     </w:p>
     <w:p>
       <w:pPr>
+        <w:jc w:val="right"/>
+      </w:pPr>
+      <w:r>
+        <w:t>Submitted through email on 10/3/2019</w:t>
+      </w:r>
+      <w:bookmarkStart w:id="0" w:name="_GoBack"/>
+      <w:bookmarkEnd w:id="0"/>
+    </w:p>
+    <w:p>
+      <w:pPr>
         <w:jc w:val="center"/>
       </w:pPr>
       <w:r>
@@ -198,8 +208,6 @@
       <w:r>
         <w:t>in the script.</w:t>
       </w:r>
-      <w:bookmarkStart w:id="0" w:name="_GoBack"/>
-      <w:bookmarkEnd w:id="0"/>
     </w:p>
     <w:sectPr>
       <w:pgSz w:w="12240" w:h="15840"/>
@@ -228,7 +236,7 @@
       </w:pPr>
     </w:pPrDefault>
   </w:docDefaults>
-  <w:latentStyles w:defLockedState="0" w:defUIPriority="99" w:defSemiHidden="0" w:defUnhideWhenUsed="0" w:defQFormat="0" w:count="377">
+  <w:latentStyles w:defLockedState="0" w:defUIPriority="99" w:defSemiHidden="0" w:defUnhideWhenUsed="0" w:defQFormat="0" w:count="375">
     <w:lsdException w:name="Normal" w:uiPriority="0" w:qFormat="1"/>
     <w:lsdException w:name="heading 1" w:uiPriority="9" w:qFormat="1"/>
     <w:lsdException w:name="heading 2" w:semiHidden="1" w:uiPriority="9" w:unhideWhenUsed="1" w:qFormat="1"/>
@@ -604,8 +612,6 @@
     <w:lsdException w:name="Smart Hyperlink" w:semiHidden="1" w:unhideWhenUsed="1"/>
     <w:lsdException w:name="Hashtag" w:semiHidden="1" w:unhideWhenUsed="1"/>
     <w:lsdException w:name="Unresolved Mention" w:semiHidden="1" w:unhideWhenUsed="1"/>
-    <w:lsdException w:name="Smart Link" w:semiHidden="1" w:unhideWhenUsed="1"/>
-    <w:lsdException w:name="Smart Link Error" w:semiHidden="1" w:unhideWhenUsed="1"/>
   </w:latentStyles>
   <w:style w:type="paragraph" w:default="1" w:styleId="Normal">
     <w:name w:val="Normal"/>

</xml_diff>